<commit_message>
mod array docs & new file Arrays.cs
</commit_message>
<xml_diff>
--- a/c#/documentation_c#/c#_basics_documentation.docx
+++ b/c#/documentation_c#/c#_basics_documentation.docx
@@ -5552,8 +5552,6 @@
         </w:rPr>
         <w:t>Automatically calls the default constructor of its base class</w:t>
       </w:r>
-      <w:bookmarkStart w:id="6" w:name="_GoBack"/>
-      <w:bookmarkEnd w:id="6"/>
     </w:p>
     <w:p>
       <w:pPr>
@@ -5817,13 +5815,13 @@
       <w:r>
         <w:t xml:space="preserve">Is an example of a </w:t>
       </w:r>
-      <w:bookmarkStart w:id="7" w:name="OLE_LINK1"/>
-      <w:bookmarkStart w:id="8" w:name="OLE_LINK2"/>
+      <w:bookmarkStart w:id="6" w:name="OLE_LINK1"/>
+      <w:bookmarkStart w:id="7" w:name="OLE_LINK2"/>
       <w:r>
         <w:t xml:space="preserve">Class </w:t>
       </w:r>
+      <w:bookmarkEnd w:id="6"/>
       <w:bookmarkEnd w:id="7"/>
-      <w:bookmarkEnd w:id="8"/>
     </w:p>
     <w:p>
       <w:pPr>
@@ -6898,8 +6896,8 @@
           <w:numId w:val="13"/>
         </w:numPr>
       </w:pPr>
-      <w:bookmarkStart w:id="9" w:name="OLE_LINK39"/>
-      <w:bookmarkStart w:id="10" w:name="OLE_LINK40"/>
+      <w:bookmarkStart w:id="8" w:name="OLE_LINK39"/>
+      <w:bookmarkStart w:id="9" w:name="OLE_LINK40"/>
       <w:r>
         <w:t>Enables you to create new classes that reuse, extend, and modify the behavior that is defined in other classes</w:t>
       </w:r>
@@ -6958,8 +6956,8 @@
         <w:t>and behaviors of the more general classes</w:t>
       </w:r>
     </w:p>
+    <w:bookmarkEnd w:id="8"/>
     <w:bookmarkEnd w:id="9"/>
-    <w:bookmarkEnd w:id="10"/>
     <w:p>
       <w:pPr>
         <w:pStyle w:val="ListParagraph"/>
@@ -8650,8 +8648,8 @@
           <w:b/>
         </w:rPr>
       </w:pPr>
-      <w:bookmarkStart w:id="11" w:name="OLE_LINK23"/>
-      <w:bookmarkStart w:id="12" w:name="OLE_LINK24"/>
+      <w:bookmarkStart w:id="10" w:name="OLE_LINK23"/>
+      <w:bookmarkStart w:id="11" w:name="OLE_LINK24"/>
       <w:r>
         <w:rPr>
           <w:b/>
@@ -8749,8 +8747,8 @@
         <w:t>i.e. public readonly int Height;</w:t>
       </w:r>
     </w:p>
+    <w:bookmarkEnd w:id="10"/>
     <w:bookmarkEnd w:id="11"/>
-    <w:bookmarkEnd w:id="12"/>
     <w:p/>
     <w:p>
       <w:pPr>
@@ -11067,10 +11065,134 @@
     </w:p>
     <w:p>
       <w:pPr>
-        <w:rPr>
-          <w:b/>
-        </w:rPr>
-      </w:pPr>
+        <w:pStyle w:val="ListParagraph"/>
+        <w:rPr>
+          <w:b/>
+        </w:rPr>
+      </w:pPr>
+    </w:p>
+    <w:p>
+      <w:r>
+        <w:t>/////////// Array //////////////////////////////////////////////////////</w:t>
+      </w:r>
+    </w:p>
+    <w:p>
+      <w:pPr>
+        <w:pStyle w:val="ListParagraph"/>
+        <w:rPr>
+          <w:b/>
+        </w:rPr>
+      </w:pPr>
+    </w:p>
+    <w:p>
+      <w:pPr>
+        <w:pStyle w:val="ListParagraph"/>
+        <w:numPr>
+          <w:ilvl w:val="0"/>
+          <w:numId w:val="14"/>
+        </w:numPr>
+        <w:rPr>
+          <w:b/>
+        </w:rPr>
+      </w:pPr>
+      <w:r>
+        <w:rPr>
+          <w:b/>
+        </w:rPr>
+        <w:t>Array</w:t>
+      </w:r>
+    </w:p>
+    <w:p>
+      <w:pPr>
+        <w:pStyle w:val="ListParagraph"/>
+        <w:numPr>
+          <w:ilvl w:val="1"/>
+          <w:numId w:val="14"/>
+        </w:numPr>
+        <w:rPr>
+          <w:b/>
+        </w:rPr>
+      </w:pPr>
+      <w:r>
+        <w:rPr>
+          <w:b/>
+        </w:rPr>
+        <w:t>Arrays are always fixed in size</w:t>
+      </w:r>
+    </w:p>
+    <w:p>
+      <w:pPr>
+        <w:pStyle w:val="ListParagraph"/>
+        <w:numPr>
+          <w:ilvl w:val="2"/>
+          <w:numId w:val="14"/>
+        </w:numPr>
+        <w:rPr>
+          <w:b/>
+        </w:rPr>
+      </w:pPr>
+      <w:r>
+        <w:rPr>
+          <w:b/>
+        </w:rPr>
+        <w:t>i.e. doube[] items1 = new double[10];</w:t>
+      </w:r>
+    </w:p>
+    <w:p>
+      <w:pPr>
+        <w:pStyle w:val="ListParagraph"/>
+        <w:numPr>
+          <w:ilvl w:val="3"/>
+          <w:numId w:val="14"/>
+        </w:numPr>
+        <w:rPr>
+          <w:b/>
+        </w:rPr>
+      </w:pPr>
+      <w:r>
+        <w:rPr>
+          <w:b/>
+        </w:rPr>
+        <w:t>array that can hold 10 things</w:t>
+      </w:r>
+    </w:p>
+    <w:p>
+      <w:pPr>
+        <w:pStyle w:val="ListParagraph"/>
+        <w:numPr>
+          <w:ilvl w:val="2"/>
+          <w:numId w:val="14"/>
+        </w:numPr>
+        <w:rPr>
+          <w:b/>
+        </w:rPr>
+      </w:pPr>
+      <w:r>
+        <w:rPr>
+          <w:b/>
+        </w:rPr>
+        <w:t>i.e. items1[0] = “sunshine”;</w:t>
+      </w:r>
+    </w:p>
+    <w:p>
+      <w:pPr>
+        <w:pStyle w:val="ListParagraph"/>
+        <w:numPr>
+          <w:ilvl w:val="3"/>
+          <w:numId w:val="14"/>
+        </w:numPr>
+        <w:rPr>
+          <w:b/>
+        </w:rPr>
+      </w:pPr>
+      <w:r>
+        <w:rPr>
+          <w:b/>
+        </w:rPr>
+        <w:t>indexes 0 to be sunshine</w:t>
+      </w:r>
+      <w:bookmarkStart w:id="12" w:name="_GoBack"/>
+      <w:bookmarkEnd w:id="12"/>
     </w:p>
     <w:p>
       <w:pPr>
@@ -12175,7 +12297,7 @@
         <w:rFonts w:ascii="Courier New" w:hAnsi="Courier New" w:hint="default"/>
       </w:rPr>
     </w:lvl>
-    <w:lvl w:ilvl="2" w:tplc="04090005" w:tentative="1">
+    <w:lvl w:ilvl="2" w:tplc="04090005">
       <w:start w:val="1"/>
       <w:numFmt w:val="bullet"/>
       <w:lvlText w:val=""/>
@@ -12187,7 +12309,7 @@
         <w:rFonts w:ascii="Wingdings" w:hAnsi="Wingdings" w:hint="default"/>
       </w:rPr>
     </w:lvl>
-    <w:lvl w:ilvl="3" w:tplc="04090001" w:tentative="1">
+    <w:lvl w:ilvl="3" w:tplc="04090001">
       <w:start w:val="1"/>
       <w:numFmt w:val="bullet"/>
       <w:lvlText w:val=""/>

</xml_diff>